<commit_message>
can create db from scratch, added verse count validation
</commit_message>
<xml_diff>
--- a/docx_normalized/1PITER.docx
+++ b/docx_normalized/1PITER.docx
@@ -16,6 +16,13 @@
           <w:rFonts w:ascii="Times New Roman" w:hAnsi="Times New Roman" w:cs="Times New Roman"/>
           <w:b/>
         </w:rPr>
+        <w:t xml:space="preserve">1 </w:t>
+      </w:r>
+      <w:r>
+        <w:rPr>
+          <w:rFonts w:ascii="Times New Roman" w:hAnsi="Times New Roman" w:cs="Times New Roman"/>
+          <w:b/>
+        </w:rPr>
         <w:t>PITER</w:t>
       </w:r>
     </w:p>
@@ -411,7 +418,19 @@
         <w:rPr>
           <w:rFonts w:ascii="Times New Roman" w:hAnsi="Times New Roman" w:cs="Times New Roman"/>
         </w:rPr>
-        <w:t xml:space="preserve">Khanaphi nangmih kha aphukuei si, T0 mueihla coednak oeh awmpueng Chrih ei si lah akra nam hmatkue. </w:t>
+        <w:t>Khanaphi nangmih kha aphukuei si, T</w:t>
+      </w:r>
+      <w:r>
+        <w:rPr>
+          <w:rFonts w:ascii="Times New Roman" w:hAnsi="Times New Roman" w:cs="Times New Roman"/>
+        </w:rPr>
+        <w:t>o</w:t>
+      </w:r>
+      <w:r>
+        <w:rPr>
+          <w:rFonts w:ascii="Times New Roman" w:hAnsi="Times New Roman" w:cs="Times New Roman"/>
+        </w:rPr>
+        <w:t xml:space="preserve"> mueihla coednak oeh awmpueng Chrih ei si lah akra nam hmatkue. </w:t>
       </w:r>
       <w:r>
         <w:rPr>
@@ -2382,7 +2401,19 @@
         <w:rPr>
           <w:rFonts w:ascii="Times New Roman" w:hAnsi="Times New Roman" w:cs="Times New Roman"/>
         </w:rPr>
-        <w:t xml:space="preserve">Maton ni pe upuengtu kruempueng lah oeh kra u na, T0tuei nuetnak lah kra u. </w:t>
+        <w:t>Maton ni pe upuengtu kruempueng lah oeh kra u na, T</w:t>
+      </w:r>
+      <w:r>
+        <w:rPr>
+          <w:rFonts w:ascii="Times New Roman" w:hAnsi="Times New Roman" w:cs="Times New Roman"/>
+        </w:rPr>
+        <w:t>o</w:t>
+      </w:r>
+      <w:r>
+        <w:rPr>
+          <w:rFonts w:ascii="Times New Roman" w:hAnsi="Times New Roman" w:cs="Times New Roman"/>
+        </w:rPr>
+        <w:t xml:space="preserve">tuei nuetnak lah kra u. </w:t>
       </w:r>
       <w:r>
         <w:rPr>

</xml_diff>